<commit_message>
Alterações do Plano de Testes
</commit_message>
<xml_diff>
--- a/Plano de Testes.docx
+++ b/Plano de Testes.docx
@@ -282,7 +282,15 @@
           <w:sz w:val="24"/>
           <w:szCs w:val="24"/>
         </w:rPr>
-        <w:t>Serão testados, além de instância</w:t>
+        <w:t xml:space="preserve">Serão testados </w:t>
+      </w:r>
+      <w:r>
+        <w:rPr>
+          <w:rFonts w:ascii="Times New Roman" w:hAnsi="Times New Roman" w:cs="Times New Roman"/>
+          <w:sz w:val="24"/>
+          <w:szCs w:val="24"/>
+        </w:rPr>
+        <w:t>além de instância</w:t>
       </w:r>
       <w:r>
         <w:rPr>
@@ -306,7 +314,23 @@
           <w:sz w:val="24"/>
           <w:szCs w:val="24"/>
         </w:rPr>
-        <w:t xml:space="preserve">Estacionamento e Veículo </w:t>
+        <w:t>Estacionamento e Veículo</w:t>
+      </w:r>
+      <w:r>
+        <w:rPr>
+          <w:rFonts w:ascii="Times New Roman" w:hAnsi="Times New Roman" w:cs="Times New Roman"/>
+          <w:sz w:val="24"/>
+          <w:szCs w:val="24"/>
+        </w:rPr>
+        <w:t>,</w:t>
+      </w:r>
+      <w:r>
+        <w:rPr>
+          <w:rFonts w:ascii="Times New Roman" w:hAnsi="Times New Roman" w:cs="Times New Roman"/>
+          <w:sz w:val="24"/>
+          <w:szCs w:val="24"/>
+        </w:rPr>
+        <w:t xml:space="preserve"> </w:t>
       </w:r>
       <w:r>
         <w:rPr>
@@ -712,18 +736,8 @@
           <w:sz w:val="24"/>
           <w:szCs w:val="24"/>
         </w:rPr>
-        <w:t xml:space="preserve"> placa);</w:t>
-      </w:r>
-      <w:r>
-        <w:rPr>
-          <w:rFonts w:ascii="Times New Roman" w:hAnsi="Times New Roman" w:cs="Times New Roman"/>
-          <w:sz w:val="24"/>
-          <w:szCs w:val="24"/>
-        </w:rPr>
-        <w:t xml:space="preserve"> </w:t>
-      </w:r>
-      <w:bookmarkStart w:id="0" w:name="_GoBack"/>
-      <w:bookmarkEnd w:id="0"/>
+        <w:t xml:space="preserve"> placa); </w:t>
+      </w:r>
     </w:p>
     <w:p>
       <w:pPr>
@@ -732,6 +746,415 @@
           <w:ilvl w:val="0"/>
           <w:numId w:val="1"/>
         </w:numPr>
+        <w:spacing w:line="360" w:lineRule="auto"/>
+        <w:rPr>
+          <w:rFonts w:ascii="Times New Roman" w:hAnsi="Times New Roman" w:cs="Times New Roman"/>
+          <w:sz w:val="24"/>
+          <w:szCs w:val="24"/>
+        </w:rPr>
+      </w:pPr>
+      <w:r>
+        <w:rPr>
+          <w:rFonts w:ascii="Times New Roman" w:hAnsi="Times New Roman" w:cs="Times New Roman"/>
+          <w:sz w:val="36"/>
+          <w:szCs w:val="36"/>
+        </w:rPr>
+        <w:t>Características que serão testadas</w:t>
+      </w:r>
+    </w:p>
+    <w:p>
+      <w:pPr>
+        <w:pStyle w:val="PargrafodaLista"/>
+        <w:numPr>
+          <w:ilvl w:val="0"/>
+          <w:numId w:val="8"/>
+        </w:numPr>
+        <w:spacing w:line="360" w:lineRule="auto"/>
+        <w:rPr>
+          <w:rFonts w:ascii="Times New Roman" w:hAnsi="Times New Roman" w:cs="Times New Roman"/>
+          <w:sz w:val="24"/>
+          <w:szCs w:val="24"/>
+        </w:rPr>
+      </w:pPr>
+      <w:r>
+        <w:rPr>
+          <w:rFonts w:ascii="Times New Roman" w:hAnsi="Times New Roman" w:cs="Times New Roman"/>
+          <w:sz w:val="24"/>
+          <w:szCs w:val="24"/>
+        </w:rPr>
+        <w:t>Entrada de novos veículos no estacionamento</w:t>
+      </w:r>
+    </w:p>
+    <w:p>
+      <w:pPr>
+        <w:pStyle w:val="PargrafodaLista"/>
+        <w:numPr>
+          <w:ilvl w:val="0"/>
+          <w:numId w:val="8"/>
+        </w:numPr>
+        <w:spacing w:line="360" w:lineRule="auto"/>
+        <w:rPr>
+          <w:rFonts w:ascii="Times New Roman" w:hAnsi="Times New Roman" w:cs="Times New Roman"/>
+          <w:sz w:val="24"/>
+          <w:szCs w:val="24"/>
+        </w:rPr>
+      </w:pPr>
+      <w:r>
+        <w:rPr>
+          <w:rFonts w:ascii="Times New Roman" w:hAnsi="Times New Roman" w:cs="Times New Roman"/>
+          <w:sz w:val="24"/>
+          <w:szCs w:val="24"/>
+        </w:rPr>
+        <w:t>Cálculo do valor a ser pago pelo tempo passado</w:t>
+      </w:r>
+    </w:p>
+    <w:p>
+      <w:pPr>
+        <w:pStyle w:val="PargrafodaLista"/>
+        <w:numPr>
+          <w:ilvl w:val="0"/>
+          <w:numId w:val="8"/>
+        </w:numPr>
+        <w:spacing w:line="360" w:lineRule="auto"/>
+        <w:rPr>
+          <w:rFonts w:ascii="Times New Roman" w:hAnsi="Times New Roman" w:cs="Times New Roman"/>
+          <w:sz w:val="24"/>
+          <w:szCs w:val="24"/>
+        </w:rPr>
+      </w:pPr>
+      <w:r>
+        <w:rPr>
+          <w:rFonts w:ascii="Times New Roman" w:hAnsi="Times New Roman" w:cs="Times New Roman"/>
+          <w:sz w:val="24"/>
+          <w:szCs w:val="24"/>
+        </w:rPr>
+        <w:t>Saída de veículos do estacionamento</w:t>
+      </w:r>
+    </w:p>
+    <w:p>
+      <w:pPr>
+        <w:pStyle w:val="PargrafodaLista"/>
+        <w:numPr>
+          <w:ilvl w:val="0"/>
+          <w:numId w:val="1"/>
+        </w:numPr>
+        <w:spacing w:line="360" w:lineRule="auto"/>
+        <w:rPr>
+          <w:rFonts w:ascii="Times New Roman" w:hAnsi="Times New Roman" w:cs="Times New Roman"/>
+          <w:sz w:val="24"/>
+          <w:szCs w:val="24"/>
+        </w:rPr>
+      </w:pPr>
+      <w:r>
+        <w:rPr>
+          <w:rFonts w:ascii="Times New Roman" w:hAnsi="Times New Roman" w:cs="Times New Roman"/>
+          <w:sz w:val="36"/>
+          <w:szCs w:val="36"/>
+        </w:rPr>
+        <w:t>Características</w:t>
+      </w:r>
+      <w:r>
+        <w:rPr>
+          <w:rFonts w:ascii="Times New Roman" w:hAnsi="Times New Roman" w:cs="Times New Roman"/>
+          <w:sz w:val="36"/>
+          <w:szCs w:val="36"/>
+        </w:rPr>
+        <w:t xml:space="preserve"> que não serão testadas</w:t>
+      </w:r>
+    </w:p>
+    <w:p>
+      <w:pPr>
+        <w:pStyle w:val="PargrafodaLista"/>
+        <w:spacing w:line="360" w:lineRule="auto"/>
+        <w:rPr>
+          <w:rFonts w:ascii="Times New Roman" w:hAnsi="Times New Roman" w:cs="Times New Roman"/>
+          <w:sz w:val="36"/>
+          <w:szCs w:val="36"/>
+        </w:rPr>
+      </w:pPr>
+    </w:p>
+    <w:p>
+      <w:pPr>
+        <w:pStyle w:val="PargrafodaLista"/>
+        <w:spacing w:line="360" w:lineRule="auto"/>
+        <w:rPr>
+          <w:rFonts w:ascii="Times New Roman" w:hAnsi="Times New Roman" w:cs="Times New Roman"/>
+          <w:sz w:val="36"/>
+          <w:szCs w:val="36"/>
+        </w:rPr>
+      </w:pPr>
+    </w:p>
+    <w:p>
+      <w:pPr>
+        <w:pStyle w:val="PargrafodaLista"/>
+        <w:spacing w:line="360" w:lineRule="auto"/>
+        <w:rPr>
+          <w:rFonts w:ascii="Times New Roman" w:hAnsi="Times New Roman" w:cs="Times New Roman"/>
+          <w:sz w:val="24"/>
+          <w:szCs w:val="24"/>
+        </w:rPr>
+      </w:pPr>
+    </w:p>
+    <w:p>
+      <w:pPr>
+        <w:pStyle w:val="PargrafodaLista"/>
+        <w:numPr>
+          <w:ilvl w:val="0"/>
+          <w:numId w:val="1"/>
+        </w:numPr>
+        <w:spacing w:line="360" w:lineRule="auto"/>
+        <w:rPr>
+          <w:rFonts w:ascii="Times New Roman" w:hAnsi="Times New Roman" w:cs="Times New Roman"/>
+          <w:sz w:val="24"/>
+          <w:szCs w:val="24"/>
+        </w:rPr>
+      </w:pPr>
+      <w:r>
+        <w:rPr>
+          <w:rFonts w:ascii="Times New Roman" w:hAnsi="Times New Roman" w:cs="Times New Roman"/>
+          <w:sz w:val="36"/>
+          <w:szCs w:val="36"/>
+        </w:rPr>
+        <w:lastRenderedPageBreak/>
+        <w:t>Abordagem</w:t>
+      </w:r>
+    </w:p>
+    <w:p>
+      <w:pPr>
+        <w:pStyle w:val="PargrafodaLista"/>
+        <w:spacing w:line="360" w:lineRule="auto"/>
+        <w:rPr>
+          <w:rFonts w:ascii="Times New Roman" w:hAnsi="Times New Roman" w:cs="Times New Roman"/>
+          <w:sz w:val="32"/>
+          <w:szCs w:val="32"/>
+        </w:rPr>
+      </w:pPr>
+      <w:r>
+        <w:rPr>
+          <w:rFonts w:ascii="Times New Roman" w:hAnsi="Times New Roman" w:cs="Times New Roman"/>
+          <w:sz w:val="32"/>
+          <w:szCs w:val="32"/>
+        </w:rPr>
+        <w:t>6.1 Níveis de Teste</w:t>
+      </w:r>
+    </w:p>
+    <w:p>
+      <w:pPr>
+        <w:pStyle w:val="PargrafodaLista"/>
+        <w:spacing w:line="360" w:lineRule="auto"/>
+        <w:rPr>
+          <w:rFonts w:ascii="Times New Roman" w:hAnsi="Times New Roman" w:cs="Times New Roman"/>
+          <w:sz w:val="24"/>
+          <w:szCs w:val="24"/>
+        </w:rPr>
+      </w:pPr>
+      <w:r>
+        <w:rPr>
+          <w:rFonts w:ascii="Times New Roman" w:hAnsi="Times New Roman" w:cs="Times New Roman"/>
+          <w:sz w:val="24"/>
+          <w:szCs w:val="24"/>
+        </w:rPr>
+        <w:t>Os testes contemplarão testes de Unidade e de Integração. Os desenvolvedores serão os responsáveis pelos testes, que serão realizados tanto individualmente, como em equipe.</w:t>
+      </w:r>
+    </w:p>
+    <w:p>
+      <w:pPr>
+        <w:pStyle w:val="PargrafodaLista"/>
+        <w:spacing w:line="360" w:lineRule="auto"/>
+        <w:rPr>
+          <w:rFonts w:ascii="Times New Roman" w:hAnsi="Times New Roman" w:cs="Times New Roman"/>
+          <w:sz w:val="24"/>
+          <w:szCs w:val="24"/>
+        </w:rPr>
+      </w:pPr>
+      <w:bookmarkStart w:id="0" w:name="_GoBack"/>
+      <w:bookmarkEnd w:id="0"/>
+    </w:p>
+    <w:p>
+      <w:pPr>
+        <w:pStyle w:val="PargrafodaLista"/>
+        <w:spacing w:line="360" w:lineRule="auto"/>
+        <w:rPr>
+          <w:rFonts w:ascii="Times New Roman" w:hAnsi="Times New Roman" w:cs="Times New Roman"/>
+          <w:sz w:val="32"/>
+          <w:szCs w:val="32"/>
+        </w:rPr>
+      </w:pPr>
+      <w:r>
+        <w:rPr>
+          <w:rFonts w:ascii="Times New Roman" w:hAnsi="Times New Roman" w:cs="Times New Roman"/>
+          <w:sz w:val="32"/>
+          <w:szCs w:val="32"/>
+        </w:rPr>
+        <w:t xml:space="preserve">6.2 Controle de Versão e Configuração </w:t>
+      </w:r>
+    </w:p>
+    <w:p>
+      <w:pPr>
+        <w:pStyle w:val="PargrafodaLista"/>
+        <w:spacing w:line="360" w:lineRule="auto"/>
+        <w:rPr>
+          <w:rFonts w:ascii="Times New Roman" w:hAnsi="Times New Roman" w:cs="Times New Roman"/>
+          <w:sz w:val="24"/>
+          <w:szCs w:val="24"/>
+        </w:rPr>
+      </w:pPr>
+      <w:r>
+        <w:rPr>
+          <w:rFonts w:ascii="Times New Roman" w:hAnsi="Times New Roman" w:cs="Times New Roman"/>
+          <w:sz w:val="24"/>
+          <w:szCs w:val="24"/>
+        </w:rPr>
+        <w:t xml:space="preserve">Para que haja conhecimento e controle de todo o projeto por todos da equipe, utilizaremos o controle de versão utilizando o </w:t>
+      </w:r>
+      <w:proofErr w:type="spellStart"/>
+      <w:r>
+        <w:rPr>
+          <w:rFonts w:ascii="Times New Roman" w:hAnsi="Times New Roman" w:cs="Times New Roman"/>
+          <w:sz w:val="24"/>
+          <w:szCs w:val="24"/>
+        </w:rPr>
+        <w:t>Git</w:t>
+      </w:r>
+      <w:proofErr w:type="spellEnd"/>
+      <w:r>
+        <w:rPr>
+          <w:rFonts w:ascii="Times New Roman" w:hAnsi="Times New Roman" w:cs="Times New Roman"/>
+          <w:sz w:val="24"/>
+          <w:szCs w:val="24"/>
+        </w:rPr>
+        <w:t xml:space="preserve"> e manteremos o repositório público no GitHub. Também utilizaremos a ferramenta </w:t>
+      </w:r>
+      <w:proofErr w:type="spellStart"/>
+      <w:r>
+        <w:rPr>
+          <w:rFonts w:ascii="Times New Roman" w:hAnsi="Times New Roman" w:cs="Times New Roman"/>
+          <w:sz w:val="24"/>
+          <w:szCs w:val="24"/>
+        </w:rPr>
+        <w:t>SourceTree</w:t>
+      </w:r>
+      <w:proofErr w:type="spellEnd"/>
+      <w:r>
+        <w:rPr>
+          <w:rFonts w:ascii="Times New Roman" w:hAnsi="Times New Roman" w:cs="Times New Roman"/>
+          <w:sz w:val="24"/>
+          <w:szCs w:val="24"/>
+        </w:rPr>
+        <w:t xml:space="preserve">, que dá mais agilidade no controle, alterações de configurações e versionamento, facilitando assim a identificação de modificações e realização de testes. </w:t>
+      </w:r>
+    </w:p>
+    <w:p>
+      <w:pPr>
+        <w:pStyle w:val="PargrafodaLista"/>
+        <w:spacing w:line="360" w:lineRule="auto"/>
+        <w:rPr>
+          <w:rFonts w:ascii="Times New Roman" w:hAnsi="Times New Roman" w:cs="Times New Roman"/>
+          <w:sz w:val="24"/>
+          <w:szCs w:val="24"/>
+        </w:rPr>
+      </w:pPr>
+    </w:p>
+    <w:p>
+      <w:pPr>
+        <w:pStyle w:val="PargrafodaLista"/>
+        <w:spacing w:line="360" w:lineRule="auto"/>
+        <w:rPr>
+          <w:rFonts w:ascii="Times New Roman" w:hAnsi="Times New Roman" w:cs="Times New Roman"/>
+          <w:sz w:val="32"/>
+          <w:szCs w:val="32"/>
+        </w:rPr>
+      </w:pPr>
+      <w:r>
+        <w:rPr>
+          <w:rFonts w:ascii="Times New Roman" w:hAnsi="Times New Roman" w:cs="Times New Roman"/>
+          <w:sz w:val="32"/>
+          <w:szCs w:val="32"/>
+        </w:rPr>
+        <w:t>6.</w:t>
+      </w:r>
+      <w:r>
+        <w:rPr>
+          <w:rFonts w:ascii="Times New Roman" w:hAnsi="Times New Roman" w:cs="Times New Roman"/>
+          <w:sz w:val="32"/>
+          <w:szCs w:val="32"/>
+        </w:rPr>
+        <w:t>3 Ferramentas para Realização dos Testes</w:t>
+      </w:r>
+    </w:p>
+    <w:p>
+      <w:pPr>
+        <w:pStyle w:val="PargrafodaLista"/>
+        <w:spacing w:line="360" w:lineRule="auto"/>
+        <w:rPr>
+          <w:rFonts w:ascii="Times New Roman" w:hAnsi="Times New Roman" w:cs="Times New Roman"/>
+          <w:sz w:val="24"/>
+          <w:szCs w:val="24"/>
+        </w:rPr>
+      </w:pPr>
+      <w:r>
+        <w:rPr>
+          <w:rFonts w:ascii="Times New Roman" w:hAnsi="Times New Roman" w:cs="Times New Roman"/>
+          <w:sz w:val="24"/>
+          <w:szCs w:val="24"/>
+        </w:rPr>
+        <w:t xml:space="preserve">Para realização de testes de unidade e integração utilizaremos o framework </w:t>
+      </w:r>
+      <w:proofErr w:type="spellStart"/>
+      <w:r>
+        <w:rPr>
+          <w:rFonts w:ascii="Times New Roman" w:hAnsi="Times New Roman" w:cs="Times New Roman"/>
+          <w:sz w:val="24"/>
+          <w:szCs w:val="24"/>
+        </w:rPr>
+        <w:t>Nunit</w:t>
+      </w:r>
+      <w:proofErr w:type="spellEnd"/>
+      <w:r>
+        <w:rPr>
+          <w:rFonts w:ascii="Times New Roman" w:hAnsi="Times New Roman" w:cs="Times New Roman"/>
+          <w:sz w:val="24"/>
+          <w:szCs w:val="24"/>
+        </w:rPr>
+        <w:t>, que auxilia tanto na criação dos testes quanto na análise. Também aproveitaremos recursos disponíveis no próprio Visual Studio, que será a GUI utilizada para desenvolvimento do projeto na linguagem C#.</w:t>
+      </w:r>
+    </w:p>
+    <w:p>
+      <w:pPr>
+        <w:pStyle w:val="PargrafodaLista"/>
+        <w:spacing w:line="360" w:lineRule="auto"/>
+        <w:rPr>
+          <w:rFonts w:ascii="Times New Roman" w:hAnsi="Times New Roman" w:cs="Times New Roman"/>
+          <w:sz w:val="24"/>
+          <w:szCs w:val="24"/>
+        </w:rPr>
+      </w:pPr>
+    </w:p>
+    <w:p>
+      <w:pPr>
+        <w:pStyle w:val="PargrafodaLista"/>
+        <w:spacing w:line="360" w:lineRule="auto"/>
+        <w:rPr>
+          <w:rFonts w:ascii="Times New Roman" w:hAnsi="Times New Roman" w:cs="Times New Roman"/>
+          <w:sz w:val="24"/>
+          <w:szCs w:val="24"/>
+        </w:rPr>
+      </w:pPr>
+    </w:p>
+    <w:p>
+      <w:pPr>
+        <w:pStyle w:val="PargrafodaLista"/>
+        <w:spacing w:line="360" w:lineRule="auto"/>
+        <w:rPr>
+          <w:rFonts w:ascii="Times New Roman" w:hAnsi="Times New Roman" w:cs="Times New Roman"/>
+          <w:sz w:val="24"/>
+          <w:szCs w:val="24"/>
+        </w:rPr>
+      </w:pPr>
+    </w:p>
+    <w:p>
+      <w:pPr>
+        <w:pStyle w:val="PargrafodaLista"/>
         <w:spacing w:line="360" w:lineRule="auto"/>
         <w:rPr>
           <w:rFonts w:ascii="Times New Roman" w:hAnsi="Times New Roman" w:cs="Times New Roman"/>
@@ -782,6 +1205,119 @@
 <file path=word/numbering.xml><?xml version="1.0" encoding="utf-8"?>
 <w:numbering xmlns:wpc="http://schemas.microsoft.com/office/word/2010/wordprocessingCanvas" xmlns:mc="http://schemas.openxmlformats.org/markup-compatibility/2006" xmlns:o="urn:schemas-microsoft-com:office:office" xmlns:r="http://schemas.openxmlformats.org/officeDocument/2006/relationships" xmlns:m="http://schemas.openxmlformats.org/officeDocument/2006/math" xmlns:v="urn:schemas-microsoft-com:vml" xmlns:wp14="http://schemas.microsoft.com/office/word/2010/wordprocessingDrawing" xmlns:wp="http://schemas.openxmlformats.org/drawingml/2006/wordprocessingDrawing" xmlns:w10="urn:schemas-microsoft-com:office:word" xmlns:w="http://schemas.openxmlformats.org/wordprocessingml/2006/main" xmlns:w14="http://schemas.microsoft.com/office/word/2010/wordml" xmlns:w15="http://schemas.microsoft.com/office/word/2012/wordml" xmlns:wpg="http://schemas.microsoft.com/office/word/2010/wordprocessingGroup" xmlns:wpi="http://schemas.microsoft.com/office/word/2010/wordprocessingInk" xmlns:wne="http://schemas.microsoft.com/office/word/2006/wordml" xmlns:wps="http://schemas.microsoft.com/office/word/2010/wordprocessingShape" mc:Ignorable="w14 w15 wp14">
   <w:abstractNum w:abstractNumId="0" w15:restartNumberingAfterBreak="0">
+    <w:nsid w:val="1BD609D5"/>
+    <w:multiLevelType w:val="hybridMultilevel"/>
+    <w:tmpl w:val="E7C2BEDE"/>
+    <w:lvl w:ilvl="0" w:tplc="04160001">
+      <w:start w:val="1"/>
+      <w:numFmt w:val="bullet"/>
+      <w:lvlText w:val=""/>
+      <w:lvlJc w:val="left"/>
+      <w:pPr>
+        <w:ind w:left="1440" w:hanging="360"/>
+      </w:pPr>
+      <w:rPr>
+        <w:rFonts w:ascii="Symbol" w:hAnsi="Symbol" w:hint="default"/>
+      </w:rPr>
+    </w:lvl>
+    <w:lvl w:ilvl="1" w:tplc="04160003" w:tentative="1">
+      <w:start w:val="1"/>
+      <w:numFmt w:val="bullet"/>
+      <w:lvlText w:val="o"/>
+      <w:lvlJc w:val="left"/>
+      <w:pPr>
+        <w:ind w:left="2160" w:hanging="360"/>
+      </w:pPr>
+      <w:rPr>
+        <w:rFonts w:ascii="Courier New" w:hAnsi="Courier New" w:cs="Courier New" w:hint="default"/>
+      </w:rPr>
+    </w:lvl>
+    <w:lvl w:ilvl="2" w:tplc="04160005" w:tentative="1">
+      <w:start w:val="1"/>
+      <w:numFmt w:val="bullet"/>
+      <w:lvlText w:val=""/>
+      <w:lvlJc w:val="left"/>
+      <w:pPr>
+        <w:ind w:left="2880" w:hanging="360"/>
+      </w:pPr>
+      <w:rPr>
+        <w:rFonts w:ascii="Wingdings" w:hAnsi="Wingdings" w:hint="default"/>
+      </w:rPr>
+    </w:lvl>
+    <w:lvl w:ilvl="3" w:tplc="04160001" w:tentative="1">
+      <w:start w:val="1"/>
+      <w:numFmt w:val="bullet"/>
+      <w:lvlText w:val=""/>
+      <w:lvlJc w:val="left"/>
+      <w:pPr>
+        <w:ind w:left="3600" w:hanging="360"/>
+      </w:pPr>
+      <w:rPr>
+        <w:rFonts w:ascii="Symbol" w:hAnsi="Symbol" w:hint="default"/>
+      </w:rPr>
+    </w:lvl>
+    <w:lvl w:ilvl="4" w:tplc="04160003" w:tentative="1">
+      <w:start w:val="1"/>
+      <w:numFmt w:val="bullet"/>
+      <w:lvlText w:val="o"/>
+      <w:lvlJc w:val="left"/>
+      <w:pPr>
+        <w:ind w:left="4320" w:hanging="360"/>
+      </w:pPr>
+      <w:rPr>
+        <w:rFonts w:ascii="Courier New" w:hAnsi="Courier New" w:cs="Courier New" w:hint="default"/>
+      </w:rPr>
+    </w:lvl>
+    <w:lvl w:ilvl="5" w:tplc="04160005" w:tentative="1">
+      <w:start w:val="1"/>
+      <w:numFmt w:val="bullet"/>
+      <w:lvlText w:val=""/>
+      <w:lvlJc w:val="left"/>
+      <w:pPr>
+        <w:ind w:left="5040" w:hanging="360"/>
+      </w:pPr>
+      <w:rPr>
+        <w:rFonts w:ascii="Wingdings" w:hAnsi="Wingdings" w:hint="default"/>
+      </w:rPr>
+    </w:lvl>
+    <w:lvl w:ilvl="6" w:tplc="04160001" w:tentative="1">
+      <w:start w:val="1"/>
+      <w:numFmt w:val="bullet"/>
+      <w:lvlText w:val=""/>
+      <w:lvlJc w:val="left"/>
+      <w:pPr>
+        <w:ind w:left="5760" w:hanging="360"/>
+      </w:pPr>
+      <w:rPr>
+        <w:rFonts w:ascii="Symbol" w:hAnsi="Symbol" w:hint="default"/>
+      </w:rPr>
+    </w:lvl>
+    <w:lvl w:ilvl="7" w:tplc="04160003" w:tentative="1">
+      <w:start w:val="1"/>
+      <w:numFmt w:val="bullet"/>
+      <w:lvlText w:val="o"/>
+      <w:lvlJc w:val="left"/>
+      <w:pPr>
+        <w:ind w:left="6480" w:hanging="360"/>
+      </w:pPr>
+      <w:rPr>
+        <w:rFonts w:ascii="Courier New" w:hAnsi="Courier New" w:cs="Courier New" w:hint="default"/>
+      </w:rPr>
+    </w:lvl>
+    <w:lvl w:ilvl="8" w:tplc="04160005" w:tentative="1">
+      <w:start w:val="1"/>
+      <w:numFmt w:val="bullet"/>
+      <w:lvlText w:val=""/>
+      <w:lvlJc w:val="left"/>
+      <w:pPr>
+        <w:ind w:left="7200" w:hanging="360"/>
+      </w:pPr>
+      <w:rPr>
+        <w:rFonts w:ascii="Wingdings" w:hAnsi="Wingdings" w:hint="default"/>
+      </w:rPr>
+    </w:lvl>
+  </w:abstractNum>
+  <w:abstractNum w:abstractNumId="1" w15:restartNumberingAfterBreak="0">
     <w:nsid w:val="1C354E39"/>
     <w:multiLevelType w:val="hybridMultilevel"/>
     <w:tmpl w:val="5EAEA77E"/>
@@ -894,7 +1430,7 @@
       </w:rPr>
     </w:lvl>
   </w:abstractNum>
-  <w:abstractNum w:abstractNumId="1" w15:restartNumberingAfterBreak="0">
+  <w:abstractNum w:abstractNumId="2" w15:restartNumberingAfterBreak="0">
     <w:nsid w:val="253054D8"/>
     <w:multiLevelType w:val="hybridMultilevel"/>
     <w:tmpl w:val="324E41D0"/>
@@ -1007,7 +1543,7 @@
       </w:rPr>
     </w:lvl>
   </w:abstractNum>
-  <w:abstractNum w:abstractNumId="2" w15:restartNumberingAfterBreak="0">
+  <w:abstractNum w:abstractNumId="3" w15:restartNumberingAfterBreak="0">
     <w:nsid w:val="389C6DDE"/>
     <w:multiLevelType w:val="hybridMultilevel"/>
     <w:tmpl w:val="43380946"/>
@@ -1120,7 +1656,7 @@
       </w:rPr>
     </w:lvl>
   </w:abstractNum>
-  <w:abstractNum w:abstractNumId="3" w15:restartNumberingAfterBreak="0">
+  <w:abstractNum w:abstractNumId="4" w15:restartNumberingAfterBreak="0">
     <w:nsid w:val="4052423D"/>
     <w:multiLevelType w:val="hybridMultilevel"/>
     <w:tmpl w:val="B61CD2F0"/>
@@ -1233,7 +1769,7 @@
       </w:rPr>
     </w:lvl>
   </w:abstractNum>
-  <w:abstractNum w:abstractNumId="4" w15:restartNumberingAfterBreak="0">
+  <w:abstractNum w:abstractNumId="5" w15:restartNumberingAfterBreak="0">
     <w:nsid w:val="44803454"/>
     <w:multiLevelType w:val="hybridMultilevel"/>
     <w:tmpl w:val="7E9E1142"/>
@@ -1346,10 +1882,123 @@
       </w:rPr>
     </w:lvl>
   </w:abstractNum>
-  <w:abstractNum w:abstractNumId="5" w15:restartNumberingAfterBreak="0">
+  <w:abstractNum w:abstractNumId="6" w15:restartNumberingAfterBreak="0">
+    <w:nsid w:val="4E501300"/>
+    <w:multiLevelType w:val="hybridMultilevel"/>
+    <w:tmpl w:val="304E89CE"/>
+    <w:lvl w:ilvl="0" w:tplc="04160001">
+      <w:start w:val="1"/>
+      <w:numFmt w:val="bullet"/>
+      <w:lvlText w:val=""/>
+      <w:lvlJc w:val="left"/>
+      <w:pPr>
+        <w:ind w:left="1440" w:hanging="360"/>
+      </w:pPr>
+      <w:rPr>
+        <w:rFonts w:ascii="Symbol" w:hAnsi="Symbol" w:hint="default"/>
+      </w:rPr>
+    </w:lvl>
+    <w:lvl w:ilvl="1" w:tplc="04160003" w:tentative="1">
+      <w:start w:val="1"/>
+      <w:numFmt w:val="bullet"/>
+      <w:lvlText w:val="o"/>
+      <w:lvlJc w:val="left"/>
+      <w:pPr>
+        <w:ind w:left="2160" w:hanging="360"/>
+      </w:pPr>
+      <w:rPr>
+        <w:rFonts w:ascii="Courier New" w:hAnsi="Courier New" w:cs="Courier New" w:hint="default"/>
+      </w:rPr>
+    </w:lvl>
+    <w:lvl w:ilvl="2" w:tplc="04160005" w:tentative="1">
+      <w:start w:val="1"/>
+      <w:numFmt w:val="bullet"/>
+      <w:lvlText w:val=""/>
+      <w:lvlJc w:val="left"/>
+      <w:pPr>
+        <w:ind w:left="2880" w:hanging="360"/>
+      </w:pPr>
+      <w:rPr>
+        <w:rFonts w:ascii="Wingdings" w:hAnsi="Wingdings" w:hint="default"/>
+      </w:rPr>
+    </w:lvl>
+    <w:lvl w:ilvl="3" w:tplc="04160001" w:tentative="1">
+      <w:start w:val="1"/>
+      <w:numFmt w:val="bullet"/>
+      <w:lvlText w:val=""/>
+      <w:lvlJc w:val="left"/>
+      <w:pPr>
+        <w:ind w:left="3600" w:hanging="360"/>
+      </w:pPr>
+      <w:rPr>
+        <w:rFonts w:ascii="Symbol" w:hAnsi="Symbol" w:hint="default"/>
+      </w:rPr>
+    </w:lvl>
+    <w:lvl w:ilvl="4" w:tplc="04160003" w:tentative="1">
+      <w:start w:val="1"/>
+      <w:numFmt w:val="bullet"/>
+      <w:lvlText w:val="o"/>
+      <w:lvlJc w:val="left"/>
+      <w:pPr>
+        <w:ind w:left="4320" w:hanging="360"/>
+      </w:pPr>
+      <w:rPr>
+        <w:rFonts w:ascii="Courier New" w:hAnsi="Courier New" w:cs="Courier New" w:hint="default"/>
+      </w:rPr>
+    </w:lvl>
+    <w:lvl w:ilvl="5" w:tplc="04160005" w:tentative="1">
+      <w:start w:val="1"/>
+      <w:numFmt w:val="bullet"/>
+      <w:lvlText w:val=""/>
+      <w:lvlJc w:val="left"/>
+      <w:pPr>
+        <w:ind w:left="5040" w:hanging="360"/>
+      </w:pPr>
+      <w:rPr>
+        <w:rFonts w:ascii="Wingdings" w:hAnsi="Wingdings" w:hint="default"/>
+      </w:rPr>
+    </w:lvl>
+    <w:lvl w:ilvl="6" w:tplc="04160001" w:tentative="1">
+      <w:start w:val="1"/>
+      <w:numFmt w:val="bullet"/>
+      <w:lvlText w:val=""/>
+      <w:lvlJc w:val="left"/>
+      <w:pPr>
+        <w:ind w:left="5760" w:hanging="360"/>
+      </w:pPr>
+      <w:rPr>
+        <w:rFonts w:ascii="Symbol" w:hAnsi="Symbol" w:hint="default"/>
+      </w:rPr>
+    </w:lvl>
+    <w:lvl w:ilvl="7" w:tplc="04160003" w:tentative="1">
+      <w:start w:val="1"/>
+      <w:numFmt w:val="bullet"/>
+      <w:lvlText w:val="o"/>
+      <w:lvlJc w:val="left"/>
+      <w:pPr>
+        <w:ind w:left="6480" w:hanging="360"/>
+      </w:pPr>
+      <w:rPr>
+        <w:rFonts w:ascii="Courier New" w:hAnsi="Courier New" w:cs="Courier New" w:hint="default"/>
+      </w:rPr>
+    </w:lvl>
+    <w:lvl w:ilvl="8" w:tplc="04160005" w:tentative="1">
+      <w:start w:val="1"/>
+      <w:numFmt w:val="bullet"/>
+      <w:lvlText w:val=""/>
+      <w:lvlJc w:val="left"/>
+      <w:pPr>
+        <w:ind w:left="7200" w:hanging="360"/>
+      </w:pPr>
+      <w:rPr>
+        <w:rFonts w:ascii="Wingdings" w:hAnsi="Wingdings" w:hint="default"/>
+      </w:rPr>
+    </w:lvl>
+  </w:abstractNum>
+  <w:abstractNum w:abstractNumId="7" w15:restartNumberingAfterBreak="0">
     <w:nsid w:val="56AC46C0"/>
     <w:multiLevelType w:val="hybridMultilevel"/>
-    <w:tmpl w:val="D3783958"/>
+    <w:tmpl w:val="DB387F54"/>
     <w:lvl w:ilvl="0" w:tplc="E3A6072A">
       <w:start w:val="1"/>
       <w:numFmt w:val="decimal"/>
@@ -1436,7 +2085,7 @@
       </w:pPr>
     </w:lvl>
   </w:abstractNum>
-  <w:abstractNum w:abstractNumId="6" w15:restartNumberingAfterBreak="0">
+  <w:abstractNum w:abstractNumId="8" w15:restartNumberingAfterBreak="0">
     <w:nsid w:val="611079B0"/>
     <w:multiLevelType w:val="hybridMultilevel"/>
     <w:tmpl w:val="F11205F8"/>
@@ -1550,25 +2199,31 @@
     </w:lvl>
   </w:abstractNum>
   <w:num w:numId="1">
+    <w:abstractNumId w:val="7"/>
+  </w:num>
+  <w:num w:numId="2">
+    <w:abstractNumId w:val="3"/>
+  </w:num>
+  <w:num w:numId="3">
+    <w:abstractNumId w:val="4"/>
+  </w:num>
+  <w:num w:numId="4">
+    <w:abstractNumId w:val="8"/>
+  </w:num>
+  <w:num w:numId="5">
+    <w:abstractNumId w:val="1"/>
+  </w:num>
+  <w:num w:numId="6">
+    <w:abstractNumId w:val="2"/>
+  </w:num>
+  <w:num w:numId="7">
     <w:abstractNumId w:val="5"/>
   </w:num>
-  <w:num w:numId="2">
-    <w:abstractNumId w:val="2"/>
-  </w:num>
-  <w:num w:numId="3">
-    <w:abstractNumId w:val="3"/>
-  </w:num>
-  <w:num w:numId="4">
+  <w:num w:numId="8">
     <w:abstractNumId w:val="6"/>
   </w:num>
-  <w:num w:numId="5">
+  <w:num w:numId="9">
     <w:abstractNumId w:val="0"/>
-  </w:num>
-  <w:num w:numId="6">
-    <w:abstractNumId w:val="1"/>
-  </w:num>
-  <w:num w:numId="7">
-    <w:abstractNumId w:val="4"/>
   </w:num>
 </w:numbering>
 </file>
@@ -2274,7 +2929,7 @@
 </file>
 
 <file path=customXml/itemProps1.xml><?xml version="1.0" encoding="utf-8"?>
-<ds:datastoreItem xmlns:ds="http://schemas.openxmlformats.org/officeDocument/2006/customXml" ds:itemID="{E2917939-333D-40E9-B60D-D1B48C773BC5}">
+<ds:datastoreItem xmlns:ds="http://schemas.openxmlformats.org/officeDocument/2006/customXml" ds:itemID="{835EDB6A-330C-4746-BD7D-4437E6DB7B57}">
   <ds:schemaRefs>
     <ds:schemaRef ds:uri="http://schemas.openxmlformats.org/officeDocument/2006/bibliography"/>
   </ds:schemaRefs>

</xml_diff>